<commit_message>
second changes on file hello
</commit_message>
<xml_diff>
--- a/hello.docx
+++ b/hello.docx
@@ -14,10 +14,17 @@
           <w:sz w:val="36"/>
           <w:szCs w:val="36"/>
         </w:rPr>
-        <w:t>hellow</w:t>
+        <w:t xml:space="preserve">   w</w:t>
       </w:r>
       <w:bookmarkStart w:id="0" w:name="_GoBack"/>
       <w:bookmarkEnd w:id="0"/>
+      <w:r>
+        <w:rPr>
+          <w:sz w:val="36"/>
+          <w:szCs w:val="36"/>
+        </w:rPr>
+        <w:t>hellow</w:t>
+      </w:r>
     </w:p>
     <w:sectPr>
       <w:pgSz w:w="11906" w:h="16838"/>

</xml_diff>